<commit_message>
Documentation update and executive summary
</commit_message>
<xml_diff>
--- a/docs/1.-Análisis Climático en la Plataforma Petrolífera Troll A.docx
+++ b/docs/1.-Análisis Climático en la Plataforma Petrolífera Troll A.docx
@@ -99,29 +99,7 @@
           <w:sz w:val="24"/>
           <w:szCs w:val="24"/>
         </w:rPr>
-        <w:t xml:space="preserve">Global </w:t>
-      </w:r>
-      <w:proofErr w:type="spellStart"/>
-      <w:r>
-        <w:rPr>
-          <w:rFonts w:ascii="Arial" w:hAnsi="Arial" w:cs="Arial"/>
-          <w:b/>
-          <w:bCs/>
-          <w:sz w:val="24"/>
-          <w:szCs w:val="24"/>
-        </w:rPr>
-        <w:t>Summary</w:t>
-      </w:r>
-      <w:proofErr w:type="spellEnd"/>
-      <w:r>
-        <w:rPr>
-          <w:rFonts w:ascii="Arial" w:hAnsi="Arial" w:cs="Arial"/>
-          <w:b/>
-          <w:bCs/>
-          <w:sz w:val="24"/>
-          <w:szCs w:val="24"/>
-        </w:rPr>
-        <w:t xml:space="preserve"> of the Day (GSOD)</w:t>
+        <w:t>Global Summary of the Day (GSOD)</w:t>
       </w:r>
       <w:r>
         <w:rPr>
@@ -169,7 +147,23 @@
           <w:sz w:val="24"/>
           <w:szCs w:val="24"/>
         </w:rPr>
-        <w:t>El set de datos cuenta con inconsistencias, valores faltantes y formatos variados que dificultan el análisis directo.</w:t>
+        <w:t>El set de datos cuenta con inconsistencias, valores faltantes y formatos variados que dificultan el análisis directo</w:t>
+      </w:r>
+      <w:r>
+        <w:rPr>
+          <w:rFonts w:ascii="Arial" w:hAnsi="Arial" w:cs="Arial"/>
+          <w:sz w:val="24"/>
+          <w:szCs w:val="24"/>
+        </w:rPr>
+        <w:t xml:space="preserve"> (Fahrenheit, Décimas de milla y Nudos)</w:t>
+      </w:r>
+      <w:r>
+        <w:rPr>
+          <w:rFonts w:ascii="Arial" w:hAnsi="Arial" w:cs="Arial"/>
+          <w:sz w:val="24"/>
+          <w:szCs w:val="24"/>
+        </w:rPr>
+        <w:t>.</w:t>
       </w:r>
     </w:p>
     <w:p>
@@ -187,61 +181,7 @@
           <w:sz w:val="24"/>
           <w:szCs w:val="24"/>
         </w:rPr>
-        <w:t xml:space="preserve">Se identificaron </w:t>
-      </w:r>
-      <w:proofErr w:type="spellStart"/>
-      <w:r>
-        <w:rPr>
-          <w:rFonts w:ascii="Arial" w:hAnsi="Arial" w:cs="Arial"/>
-          <w:sz w:val="24"/>
-          <w:szCs w:val="24"/>
-        </w:rPr>
-        <w:t>outliers</w:t>
-      </w:r>
-      <w:proofErr w:type="spellEnd"/>
-      <w:r>
-        <w:rPr>
-          <w:rFonts w:ascii="Arial" w:hAnsi="Arial" w:cs="Arial"/>
-          <w:sz w:val="24"/>
-          <w:szCs w:val="24"/>
-        </w:rPr>
-        <w:t xml:space="preserve"> significativos en las columnas MAX y MIN, los cuales probablemente representan errores de datos debido a su naturaleza extrema. Los </w:t>
-      </w:r>
-      <w:proofErr w:type="spellStart"/>
-      <w:r>
-        <w:rPr>
-          <w:rFonts w:ascii="Arial" w:hAnsi="Arial" w:cs="Arial"/>
-          <w:sz w:val="24"/>
-          <w:szCs w:val="24"/>
-        </w:rPr>
-        <w:t>outliers</w:t>
-      </w:r>
-      <w:proofErr w:type="spellEnd"/>
-      <w:r>
-        <w:rPr>
-          <w:rFonts w:ascii="Arial" w:hAnsi="Arial" w:cs="Arial"/>
-          <w:sz w:val="24"/>
-          <w:szCs w:val="24"/>
-        </w:rPr>
-        <w:t xml:space="preserve"> en VISIB, WDSP y GUST requieren una investigación más profunda para determinar si son valores reales o errores. La presencia de estos </w:t>
-      </w:r>
-      <w:proofErr w:type="spellStart"/>
-      <w:r>
-        <w:rPr>
-          <w:rFonts w:ascii="Arial" w:hAnsi="Arial" w:cs="Arial"/>
-          <w:sz w:val="24"/>
-          <w:szCs w:val="24"/>
-        </w:rPr>
-        <w:t>outliers</w:t>
-      </w:r>
-      <w:proofErr w:type="spellEnd"/>
-      <w:r>
-        <w:rPr>
-          <w:rFonts w:ascii="Arial" w:hAnsi="Arial" w:cs="Arial"/>
-          <w:sz w:val="24"/>
-          <w:szCs w:val="24"/>
-        </w:rPr>
-        <w:t xml:space="preserve"> podría afectar significativamente el análisis de tendencias y relaciones entre variables.</w:t>
+        <w:t>Se identificaron outliers significativos en las columnas MAX y MIN, los cuales probablemente representan errores de datos debido a su naturaleza extrema. Los outliers en VISIB, WDSP y GUST requieren una investigación más profunda para determinar si son valores reales o errores. La presencia de estos outliers podría afectar significativamente el análisis de tendencias y relaciones entre variables.</w:t>
       </w:r>
     </w:p>
     <w:p>
@@ -274,6 +214,7 @@
       <w:r>
         <w:rPr>
           <w:rFonts w:ascii="Arial" w:hAnsi="Arial" w:cs="Arial"/>
+          <w:noProof/>
           <w:sz w:val="24"/>
           <w:szCs w:val="24"/>
         </w:rPr>
@@ -320,61 +261,7 @@
           <w:sz w:val="24"/>
           <w:szCs w:val="24"/>
         </w:rPr>
-        <w:t xml:space="preserve">La presencia de </w:t>
-      </w:r>
-      <w:proofErr w:type="spellStart"/>
-      <w:r>
-        <w:rPr>
-          <w:rFonts w:ascii="Arial" w:hAnsi="Arial" w:cs="Arial"/>
-          <w:sz w:val="24"/>
-          <w:szCs w:val="24"/>
-        </w:rPr>
-        <w:t>outliers</w:t>
-      </w:r>
-      <w:proofErr w:type="spellEnd"/>
-      <w:r>
-        <w:rPr>
-          <w:rFonts w:ascii="Arial" w:hAnsi="Arial" w:cs="Arial"/>
-          <w:sz w:val="24"/>
-          <w:szCs w:val="24"/>
-        </w:rPr>
-        <w:t xml:space="preserve"> en las columnas VISIB, WDSP y GUST podría afectar significativamente el análisis de tendencias y relaciones entre variables. Por ejemplo, los </w:t>
-      </w:r>
-      <w:proofErr w:type="spellStart"/>
-      <w:r>
-        <w:rPr>
-          <w:rFonts w:ascii="Arial" w:hAnsi="Arial" w:cs="Arial"/>
-          <w:sz w:val="24"/>
-          <w:szCs w:val="24"/>
-        </w:rPr>
-        <w:t>outliers</w:t>
-      </w:r>
-      <w:proofErr w:type="spellEnd"/>
-      <w:r>
-        <w:rPr>
-          <w:rFonts w:ascii="Arial" w:hAnsi="Arial" w:cs="Arial"/>
-          <w:sz w:val="24"/>
-          <w:szCs w:val="24"/>
-        </w:rPr>
-        <w:t xml:space="preserve"> podrían sesgar las estadísticas descriptivas y afectar la precisión de los modelos predictivos. La correlación negativa moderada entre WDSP y GUST (-0.35) es un hallazgo sorprendente y requiere una investigación más profunda. Es posible que los </w:t>
-      </w:r>
-      <w:proofErr w:type="spellStart"/>
-      <w:r>
-        <w:rPr>
-          <w:rFonts w:ascii="Arial" w:hAnsi="Arial" w:cs="Arial"/>
-          <w:sz w:val="24"/>
-          <w:szCs w:val="24"/>
-        </w:rPr>
-        <w:t>outliers</w:t>
-      </w:r>
-      <w:proofErr w:type="spellEnd"/>
-      <w:r>
-        <w:rPr>
-          <w:rFonts w:ascii="Arial" w:hAnsi="Arial" w:cs="Arial"/>
-          <w:sz w:val="24"/>
-          <w:szCs w:val="24"/>
-        </w:rPr>
-        <w:t xml:space="preserve"> estén afectando esta correlación, o que haya condiciones climáticas inusuales en la plataforma Troll A.</w:t>
+        <w:t>La presencia de outliers en las columnas VISIB, WDSP y GUST podría afectar significativamente el análisis de tendencias y relaciones entre variables. Por ejemplo, los outliers podrían sesgar las estadísticas descriptivas y afectar la precisión de los modelos predictivos. La correlación negativa moderada entre WDSP y GUST (-0.35) es un hallazgo sorprendente y requiere una investigación más profunda. Es posible que los outliers estén afectando esta correlación, o que haya condiciones climáticas inusuales en la plataforma Troll A.</w:t>
       </w:r>
     </w:p>
     <w:p>
@@ -491,27 +378,7 @@
           <w:szCs w:val="24"/>
           <w:lang w:eastAsia="es-MX"/>
         </w:rPr>
-        <w:t>Detección y corrección de valores atípicos (</w:t>
-      </w:r>
-      <w:proofErr w:type="spellStart"/>
-      <w:r>
-        <w:rPr>
-          <w:rFonts w:ascii="Arial" w:hAnsi="Arial" w:cs="Arial"/>
-          <w:sz w:val="24"/>
-          <w:szCs w:val="24"/>
-          <w:lang w:eastAsia="es-MX"/>
-        </w:rPr>
-        <w:t>outliers</w:t>
-      </w:r>
-      <w:proofErr w:type="spellEnd"/>
-      <w:r>
-        <w:rPr>
-          <w:rFonts w:ascii="Arial" w:hAnsi="Arial" w:cs="Arial"/>
-          <w:sz w:val="24"/>
-          <w:szCs w:val="24"/>
-          <w:lang w:eastAsia="es-MX"/>
-        </w:rPr>
-        <w:t>).</w:t>
+        <w:t>Detección y corrección de valores atípicos (outliers).</w:t>
       </w:r>
     </w:p>
     <w:p>
@@ -584,27 +451,7 @@
           <w:szCs w:val="24"/>
           <w:lang w:eastAsia="es-MX"/>
         </w:rPr>
-        <w:t xml:space="preserve">Visualización de distribuciones de variables (histogramas, </w:t>
-      </w:r>
-      <w:proofErr w:type="spellStart"/>
-      <w:r>
-        <w:rPr>
-          <w:rFonts w:ascii="Arial" w:hAnsi="Arial" w:cs="Arial"/>
-          <w:sz w:val="24"/>
-          <w:szCs w:val="24"/>
-          <w:lang w:eastAsia="es-MX"/>
-        </w:rPr>
-        <w:t>boxplots</w:t>
-      </w:r>
-      <w:proofErr w:type="spellEnd"/>
-      <w:r>
-        <w:rPr>
-          <w:rFonts w:ascii="Arial" w:hAnsi="Arial" w:cs="Arial"/>
-          <w:sz w:val="24"/>
-          <w:szCs w:val="24"/>
-          <w:lang w:eastAsia="es-MX"/>
-        </w:rPr>
-        <w:t>).</w:t>
+        <w:t>Visualización de distribuciones de variables (histogramas, boxplots).</w:t>
       </w:r>
     </w:p>
     <w:p>
@@ -748,27 +595,7 @@
           <w:szCs w:val="24"/>
           <w:lang w:eastAsia="es-MX"/>
         </w:rPr>
-        <w:t xml:space="preserve">Visualización de distribuciones de frecuencia y </w:t>
-      </w:r>
-      <w:proofErr w:type="spellStart"/>
-      <w:r>
-        <w:rPr>
-          <w:rFonts w:ascii="Arial" w:hAnsi="Arial" w:cs="Arial"/>
-          <w:sz w:val="24"/>
-          <w:szCs w:val="24"/>
-          <w:lang w:eastAsia="es-MX"/>
-        </w:rPr>
-        <w:t>boxplots</w:t>
-      </w:r>
-      <w:proofErr w:type="spellEnd"/>
-      <w:r>
-        <w:rPr>
-          <w:rFonts w:ascii="Arial" w:hAnsi="Arial" w:cs="Arial"/>
-          <w:sz w:val="24"/>
-          <w:szCs w:val="24"/>
-          <w:lang w:eastAsia="es-MX"/>
-        </w:rPr>
-        <w:t xml:space="preserve"> para analizar la variabilidad de los datos.</w:t>
+        <w:t>Visualización de distribuciones de frecuencia y boxplots para analizar la variabilidad de los datos.</w:t>
       </w:r>
     </w:p>
     <w:p>
@@ -918,6 +745,14 @@
         </w:rPr>
         <w:t>Realizar la limpieza de los datos</w:t>
       </w:r>
+      <w:r>
+        <w:rPr>
+          <w:rFonts w:ascii="Arial" w:hAnsi="Arial" w:cs="Arial"/>
+          <w:sz w:val="24"/>
+          <w:szCs w:val="24"/>
+        </w:rPr>
+        <w:t>.</w:t>
+      </w:r>
     </w:p>
     <w:p>
       <w:pPr>
@@ -939,7 +774,7 @@
           <w:sz w:val="24"/>
           <w:szCs w:val="24"/>
         </w:rPr>
-        <w:t>Analizar las correlaciones entre variables para identificar posibles relaciones y patrones.</w:t>
+        <w:t>Transformar las unidades de medida y realizar la detección de outliers.</w:t>
       </w:r>
     </w:p>
     <w:p>
@@ -962,7 +797,38 @@
           <w:sz w:val="24"/>
           <w:szCs w:val="24"/>
         </w:rPr>
+        <w:t>Analizar las correlaciones entre variables para identificar posibles relaciones y patrones.</w:t>
+      </w:r>
+    </w:p>
+    <w:p>
+      <w:pPr>
+        <w:pStyle w:val="Prrafodelista"/>
+        <w:numPr>
+          <w:ilvl w:val="0"/>
+          <w:numId w:val="14"/>
+        </w:numPr>
+        <w:jc w:val="both"/>
+        <w:rPr>
+          <w:rFonts w:ascii="Arial" w:hAnsi="Arial" w:cs="Arial"/>
+          <w:sz w:val="24"/>
+          <w:szCs w:val="24"/>
+        </w:rPr>
+      </w:pPr>
+      <w:r>
+        <w:rPr>
+          <w:rFonts w:ascii="Arial" w:hAnsi="Arial" w:cs="Arial"/>
+          <w:sz w:val="24"/>
+          <w:szCs w:val="24"/>
+        </w:rPr>
         <w:t>Realizar un análisis exploratorio de datos más profundo</w:t>
+      </w:r>
+      <w:r>
+        <w:rPr>
+          <w:rFonts w:ascii="Arial" w:hAnsi="Arial" w:cs="Arial"/>
+          <w:sz w:val="24"/>
+          <w:szCs w:val="24"/>
+        </w:rPr>
+        <w:t>.</w:t>
       </w:r>
     </w:p>
     <w:p>
@@ -3629,6 +3495,7 @@
   <w:style w:type="character" w:default="1" w:styleId="Fuentedeprrafopredeter">
     <w:name w:val="Default Paragraph Font"/>
     <w:uiPriority w:val="1"/>
+    <w:semiHidden/>
     <w:unhideWhenUsed/>
   </w:style>
   <w:style w:type="table" w:default="1" w:styleId="Tablanormal">

</xml_diff>